<commit_message>
Solving mistakes in the content and cv file
</commit_message>
<xml_diff>
--- a/src/assets/files/Aderbal Farias CV.docx
+++ b/src/assets/files/Aderbal Farias CV.docx
@@ -538,7 +538,21 @@
           <w:rFonts w:ascii="Calibri" w:hAnsi="Calibri" w:cs="Calibri"/>
           <w:lang w:val="en-US"/>
         </w:rPr>
-        <w:t xml:space="preserve">Experienced Full Stack Developer passionate about software development, technology and a keen interest in learning new things, I’m BSc in </w:t>
+        <w:t>Experienced Full Stack Developer passionate about software development, technology and a keen interest in learning new things, I</w:t>
+      </w:r>
+      <w:r>
+        <w:rPr>
+          <w:rFonts w:ascii="Calibri" w:hAnsi="Calibri" w:cs="Calibri"/>
+          <w:lang w:val="en-US"/>
+        </w:rPr>
+        <w:t xml:space="preserve"> have a</w:t>
+      </w:r>
+      <w:r>
+        <w:rPr>
+          <w:rFonts w:ascii="Calibri" w:hAnsi="Calibri" w:cs="Calibri"/>
+          <w:lang w:val="en-US"/>
+        </w:rPr>
+        <w:t xml:space="preserve"> BSc in </w:t>
       </w:r>
       <w:r>
         <w:rPr>
@@ -1064,40 +1078,19 @@
         </w:rPr>
         <w:t xml:space="preserve">at </w:t>
       </w:r>
-      <w:bookmarkStart w:id="0" w:name="_GoBack"/>
-      <w:r>
-        <w:fldChar w:fldCharType="begin"/>
-      </w:r>
-      <w:r>
-        <w:rPr>
-          <w:lang w:val="en-US"/>
-        </w:rPr>
-        <w:instrText xml:space="preserve"> HYPERLINK "http://www.gservicer.com.br/" </w:instrText>
-      </w:r>
-      <w:r>
-        <w:fldChar w:fldCharType="separate"/>
-      </w:r>
-      <w:proofErr w:type="spellStart"/>
-      <w:r>
-        <w:rPr>
-          <w:rStyle w:val="Hyperlink"/>
-          <w:rFonts w:ascii="Calibri" w:hAnsi="Calibri" w:cs="Calibri"/>
-          <w:b/>
-          <w:lang w:val="en-US"/>
-        </w:rPr>
-        <w:t>Gservicer</w:t>
-      </w:r>
-      <w:proofErr w:type="spellEnd"/>
-      <w:r>
-        <w:rPr>
-          <w:rStyle w:val="Hyperlink"/>
-          <w:rFonts w:ascii="Calibri" w:hAnsi="Calibri" w:cs="Calibri"/>
-          <w:b/>
-          <w:lang w:val="en-US"/>
-        </w:rPr>
-        <w:fldChar w:fldCharType="end"/>
-      </w:r>
-      <w:bookmarkEnd w:id="0"/>
+      <w:hyperlink r:id="rId12" w:history="1">
+        <w:proofErr w:type="spellStart"/>
+        <w:r>
+          <w:rPr>
+            <w:rStyle w:val="Hyperlink"/>
+            <w:rFonts w:ascii="Calibri" w:hAnsi="Calibri" w:cs="Calibri"/>
+            <w:b/>
+            <w:lang w:val="en-US"/>
+          </w:rPr>
+          <w:t>Gservicer</w:t>
+        </w:r>
+        <w:proofErr w:type="spellEnd"/>
+      </w:hyperlink>
     </w:p>
     <w:p>
       <w:pPr>
@@ -1277,7 +1270,35 @@
           <w:rFonts w:ascii="Calibri" w:hAnsi="Calibri" w:cs="Calibri"/>
           <w:lang w:val="en-US"/>
         </w:rPr>
-        <w:t>I was working there in a team of five I spent most of my time coding and discussing technical details with the other developers. I worked six months at the company office and six months remotely, we built a system from the beginning to manage processes of business, it works automatizing tasks and helping the users making decisions.</w:t>
+        <w:t xml:space="preserve">I was working there in a team of five I spent most of my time coding and discussing technical details with the other developers. I worked </w:t>
+      </w:r>
+      <w:r>
+        <w:rPr>
+          <w:rFonts w:ascii="Calibri" w:hAnsi="Calibri" w:cs="Calibri"/>
+          <w:lang w:val="en-US"/>
+        </w:rPr>
+        <w:t xml:space="preserve">for </w:t>
+      </w:r>
+      <w:r>
+        <w:rPr>
+          <w:rFonts w:ascii="Calibri" w:hAnsi="Calibri" w:cs="Calibri"/>
+          <w:lang w:val="en-US"/>
+        </w:rPr>
+        <w:t>six months at the company office and six months remotely, we built a system from the beginning to manage processes of business, it works automatizing tasks and helping the users mak</w:t>
+      </w:r>
+      <w:r>
+        <w:rPr>
+          <w:rFonts w:ascii="Calibri" w:hAnsi="Calibri" w:cs="Calibri"/>
+          <w:lang w:val="en-US"/>
+        </w:rPr>
+        <w:t>e</w:t>
+      </w:r>
+      <w:r>
+        <w:rPr>
+          <w:rFonts w:ascii="Calibri" w:hAnsi="Calibri" w:cs="Calibri"/>
+          <w:lang w:val="en-US"/>
+        </w:rPr>
+        <w:t xml:space="preserve"> decisions.</w:t>
       </w:r>
     </w:p>
     <w:p>
@@ -1294,7 +1315,35 @@
           <w:rFonts w:ascii="Calibri" w:hAnsi="Calibri" w:cs="Calibri"/>
           <w:lang w:val="en-US"/>
         </w:rPr>
-        <w:t>We were having meetings on Fridays and every day before lunch we had had a quick chat to talk about what we have done and the situation of the activities of each one, we were using TFS to manage our tasks</w:t>
+        <w:t xml:space="preserve">We </w:t>
+      </w:r>
+      <w:r>
+        <w:rPr>
+          <w:rFonts w:ascii="Calibri" w:hAnsi="Calibri" w:cs="Calibri"/>
+          <w:lang w:val="en-US"/>
+        </w:rPr>
+        <w:t>had</w:t>
+      </w:r>
+      <w:r>
+        <w:rPr>
+          <w:rFonts w:ascii="Calibri" w:hAnsi="Calibri" w:cs="Calibri"/>
+          <w:lang w:val="en-US"/>
+        </w:rPr>
+        <w:t xml:space="preserve"> meetings on Fridays and every day before lunch we had had a quick chat to talk about what we </w:t>
+      </w:r>
+      <w:r>
+        <w:rPr>
+          <w:rFonts w:ascii="Calibri" w:hAnsi="Calibri" w:cs="Calibri"/>
+          <w:lang w:val="en-US"/>
+        </w:rPr>
+        <w:t>had</w:t>
+      </w:r>
+      <w:r>
+        <w:rPr>
+          <w:rFonts w:ascii="Calibri" w:hAnsi="Calibri" w:cs="Calibri"/>
+          <w:lang w:val="en-US"/>
+        </w:rPr>
+        <w:t xml:space="preserve"> done and the situation of the activities of each one, we were using TFS to manage our tasks</w:t>
       </w:r>
       <w:r>
         <w:rPr>
@@ -1415,15 +1464,47 @@
           <w:shd w:val="clear" w:color="auto" w:fill="FFFFFF"/>
           <w:lang w:val="en-US"/>
         </w:rPr>
-        <w:t>indows service for execution of routines</w:t>
-      </w:r>
-      <w:r>
-        <w:rPr>
-          <w:rFonts w:ascii="Calibri" w:hAnsi="Calibri" w:cs="Calibri"/>
-          <w:shd w:val="clear" w:color="auto" w:fill="FFFFFF"/>
-          <w:lang w:val="en-US"/>
-        </w:rPr>
-        <w:t xml:space="preserve"> and creation of custom html helpers</w:t>
+        <w:t>indows service for</w:t>
+      </w:r>
+      <w:r>
+        <w:rPr>
+          <w:rFonts w:ascii="Calibri" w:hAnsi="Calibri" w:cs="Calibri"/>
+          <w:shd w:val="clear" w:color="auto" w:fill="FFFFFF"/>
+          <w:lang w:val="en-US"/>
+        </w:rPr>
+        <w:t xml:space="preserve"> the</w:t>
+      </w:r>
+      <w:r>
+        <w:rPr>
+          <w:rFonts w:ascii="Calibri" w:hAnsi="Calibri" w:cs="Calibri"/>
+          <w:shd w:val="clear" w:color="auto" w:fill="FFFFFF"/>
+          <w:lang w:val="en-US"/>
+        </w:rPr>
+        <w:t xml:space="preserve"> execution of routines</w:t>
+      </w:r>
+      <w:r>
+        <w:rPr>
+          <w:rFonts w:ascii="Calibri" w:hAnsi="Calibri" w:cs="Calibri"/>
+          <w:shd w:val="clear" w:color="auto" w:fill="FFFFFF"/>
+          <w:lang w:val="en-US"/>
+        </w:rPr>
+        <w:t xml:space="preserve"> and creation of custom </w:t>
+      </w:r>
+      <w:r>
+        <w:rPr>
+          <w:rFonts w:ascii="Calibri" w:hAnsi="Calibri" w:cs="Calibri"/>
+          <w:shd w:val="clear" w:color="auto" w:fill="FFFFFF"/>
+          <w:lang w:val="en-US"/>
+        </w:rPr>
+        <w:t>HTML</w:t>
+      </w:r>
+      <w:r>
+        <w:rPr>
+          <w:rFonts w:ascii="Calibri" w:hAnsi="Calibri" w:cs="Calibri"/>
+          <w:shd w:val="clear" w:color="auto" w:fill="FFFFFF"/>
+          <w:lang w:val="en-US"/>
+        </w:rPr>
+        <w:t xml:space="preserve"> helpers</w:t>
       </w:r>
       <w:r>
         <w:rPr>
@@ -1729,18 +1810,32 @@
           <w:shd w:val="clear" w:color="auto" w:fill="FFFFFF"/>
           <w:lang w:val="en-US"/>
         </w:rPr>
-        <w:t xml:space="preserve">Data modeling using SQL Server with ORM Entity Framework Code First, Fluent </w:t>
-      </w:r>
-      <w:proofErr w:type="spellStart"/>
-      <w:r>
-        <w:rPr>
-          <w:rFonts w:ascii="Calibri" w:hAnsi="Calibri" w:cs="Calibri"/>
-          <w:shd w:val="clear" w:color="auto" w:fill="FFFFFF"/>
-          <w:lang w:val="en-US"/>
-        </w:rPr>
-        <w:t>Api</w:t>
-      </w:r>
-      <w:proofErr w:type="spellEnd"/>
+        <w:t>Data mode</w:t>
+      </w:r>
+      <w:r>
+        <w:rPr>
+          <w:rFonts w:ascii="Calibri" w:hAnsi="Calibri" w:cs="Calibri"/>
+          <w:shd w:val="clear" w:color="auto" w:fill="FFFFFF"/>
+          <w:lang w:val="en-US"/>
+        </w:rPr>
+        <w:t>l</w:t>
+      </w:r>
+      <w:r>
+        <w:rPr>
+          <w:rFonts w:ascii="Calibri" w:hAnsi="Calibri" w:cs="Calibri"/>
+          <w:shd w:val="clear" w:color="auto" w:fill="FFFFFF"/>
+          <w:lang w:val="en-US"/>
+        </w:rPr>
+        <w:t>ling using SQL Server with ORM Entity Framework Code First, Fluent A</w:t>
+      </w:r>
+      <w:r>
+        <w:rPr>
+          <w:rFonts w:ascii="Calibri" w:hAnsi="Calibri" w:cs="Calibri"/>
+          <w:shd w:val="clear" w:color="auto" w:fill="FFFFFF"/>
+          <w:lang w:val="en-US"/>
+        </w:rPr>
+        <w:t>PI</w:t>
+      </w:r>
       <w:r>
         <w:rPr>
           <w:rFonts w:ascii="Calibri" w:hAnsi="Calibri" w:cs="Calibri"/>
@@ -1839,7 +1934,25 @@
           <w:shd w:val="clear" w:color="auto" w:fill="FFFFFF"/>
           <w:lang w:val="en-US"/>
         </w:rPr>
-        <w:t xml:space="preserve"> system </w:t>
+        <w:t xml:space="preserve"> </w:t>
+      </w:r>
+      <w:r>
+        <w:rPr>
+          <w:rFonts w:ascii="Calibri" w:hAnsi="Calibri" w:cs="Calibri"/>
+          <w:color w:val="000000"/>
+          <w:shd w:val="clear" w:color="auto" w:fill="FFFFFF"/>
+          <w:lang w:val="en-US"/>
+        </w:rPr>
+        <w:t xml:space="preserve">a </w:t>
+      </w:r>
+      <w:r>
+        <w:rPr>
+          <w:rFonts w:ascii="Calibri" w:hAnsi="Calibri" w:cs="Calibri"/>
+          <w:color w:val="000000"/>
+          <w:shd w:val="clear" w:color="auto" w:fill="FFFFFF"/>
+          <w:lang w:val="en-US"/>
+        </w:rPr>
+        <w:t xml:space="preserve">system </w:t>
       </w:r>
       <w:r>
         <w:rPr>
@@ -1976,7 +2089,7 @@
         </w:rPr>
         <w:t xml:space="preserve"> </w:t>
       </w:r>
-      <w:hyperlink r:id="rId12" w:history="1">
+      <w:hyperlink r:id="rId13" w:history="1">
         <w:r>
           <w:rPr>
             <w:rStyle w:val="Hyperlink"/>
@@ -2103,7 +2216,21 @@
           <w:rFonts w:ascii="Calibri" w:hAnsi="Calibri" w:cs="Calibri"/>
           <w:lang w:val="en-US"/>
         </w:rPr>
-        <w:t>development, maintenance and support of software/systems with focus on results and reduction of costs.</w:t>
+        <w:t xml:space="preserve">development, maintenance and support of software/systems with </w:t>
+      </w:r>
+      <w:r>
+        <w:rPr>
+          <w:rFonts w:ascii="Calibri" w:hAnsi="Calibri" w:cs="Calibri"/>
+          <w:lang w:val="en-US"/>
+        </w:rPr>
+        <w:t xml:space="preserve">a </w:t>
+      </w:r>
+      <w:r>
+        <w:rPr>
+          <w:rFonts w:ascii="Calibri" w:hAnsi="Calibri" w:cs="Calibri"/>
+          <w:lang w:val="en-US"/>
+        </w:rPr>
+        <w:t>focus on results and reduction of costs.</w:t>
       </w:r>
     </w:p>
     <w:p>
@@ -2120,7 +2247,7 @@
           <w:rFonts w:ascii="Calibri" w:hAnsi="Calibri" w:cs="Calibri"/>
           <w:lang w:val="en-US"/>
         </w:rPr>
-        <w:t xml:space="preserve">I joined to Iterative to work in a project called Interflow for the client </w:t>
+        <w:t xml:space="preserve">I joined Iterative to work in a project called Interflow for the client </w:t>
       </w:r>
       <w:proofErr w:type="spellStart"/>
       <w:r>
@@ -2150,7 +2277,21 @@
           <w:rFonts w:ascii="Calibri" w:hAnsi="Calibri" w:cs="Calibri"/>
           <w:lang w:val="en-US"/>
         </w:rPr>
-        <w:t xml:space="preserve"> for ten developers, two testers and two process analysts.</w:t>
+        <w:t xml:space="preserve"> </w:t>
+      </w:r>
+      <w:r>
+        <w:rPr>
+          <w:rFonts w:ascii="Calibri" w:hAnsi="Calibri" w:cs="Calibri"/>
+          <w:lang w:val="en-US"/>
+        </w:rPr>
+        <w:t>of</w:t>
+      </w:r>
+      <w:r>
+        <w:rPr>
+          <w:rFonts w:ascii="Calibri" w:hAnsi="Calibri" w:cs="Calibri"/>
+          <w:lang w:val="en-US"/>
+        </w:rPr>
+        <w:t xml:space="preserve"> ten developers, two testers and two process analysts.</w:t>
       </w:r>
     </w:p>
     <w:p>
@@ -2208,7 +2349,23 @@
           <w:shd w:val="clear" w:color="auto" w:fill="FFFFFF"/>
           <w:lang w:val="en-US"/>
         </w:rPr>
-        <w:t xml:space="preserve">Analysis </w:t>
+        <w:t>Analysis</w:t>
+      </w:r>
+      <w:r>
+        <w:rPr>
+          <w:rFonts w:ascii="Calibri" w:hAnsi="Calibri" w:cs="Calibri"/>
+          <w:shd w:val="clear" w:color="auto" w:fill="FFFFFF"/>
+          <w:lang w:val="en-US"/>
+        </w:rPr>
+        <w:t xml:space="preserve"> of</w:t>
+      </w:r>
+      <w:r>
+        <w:rPr>
+          <w:rFonts w:ascii="Calibri" w:hAnsi="Calibri" w:cs="Calibri"/>
+          <w:shd w:val="clear" w:color="auto" w:fill="FFFFFF"/>
+          <w:lang w:val="en-US"/>
+        </w:rPr>
+        <w:t xml:space="preserve"> </w:t>
       </w:r>
       <w:r>
         <w:rPr>
@@ -2226,7 +2383,25 @@
           <w:shd w:val="clear" w:color="auto" w:fill="FFFFFF"/>
           <w:lang w:val="en-US" w:eastAsia="pt-BR"/>
         </w:rPr>
-        <w:t xml:space="preserve">software within strict timeline, </w:t>
+        <w:t xml:space="preserve">software within </w:t>
+      </w:r>
+      <w:r>
+        <w:rPr>
+          <w:rFonts w:ascii="Calibri" w:eastAsia="Times New Roman" w:hAnsi="Calibri" w:cs="Calibri"/>
+          <w:color w:val="000000"/>
+          <w:shd w:val="clear" w:color="auto" w:fill="FFFFFF"/>
+          <w:lang w:val="en-US" w:eastAsia="pt-BR"/>
+        </w:rPr>
+        <w:t xml:space="preserve">a </w:t>
+      </w:r>
+      <w:r>
+        <w:rPr>
+          <w:rFonts w:ascii="Calibri" w:eastAsia="Times New Roman" w:hAnsi="Calibri" w:cs="Calibri"/>
+          <w:color w:val="000000"/>
+          <w:shd w:val="clear" w:color="auto" w:fill="FFFFFF"/>
+          <w:lang w:val="en-US" w:eastAsia="pt-BR"/>
+        </w:rPr>
+        <w:t xml:space="preserve">strict timeline, </w:t>
       </w:r>
       <w:r>
         <w:rPr>
@@ -2263,7 +2438,7 @@
           <w:shd w:val="clear" w:color="auto" w:fill="FFFFFF"/>
           <w:lang w:val="en-US" w:eastAsia="pt-BR"/>
         </w:rPr>
-        <w:t>Communicated effectively</w:t>
+        <w:t>Communicat</w:t>
       </w:r>
       <w:r>
         <w:rPr>
@@ -2272,6 +2447,24 @@
           <w:shd w:val="clear" w:color="auto" w:fill="FFFFFF"/>
           <w:lang w:val="en-US" w:eastAsia="pt-BR"/>
         </w:rPr>
+        <w:t>ing</w:t>
+      </w:r>
+      <w:r>
+        <w:rPr>
+          <w:rFonts w:ascii="Calibri" w:eastAsia="Times New Roman" w:hAnsi="Calibri" w:cs="Calibri"/>
+          <w:color w:val="000000"/>
+          <w:shd w:val="clear" w:color="auto" w:fill="FFFFFF"/>
+          <w:lang w:val="en-US" w:eastAsia="pt-BR"/>
+        </w:rPr>
+        <w:t xml:space="preserve"> effectively</w:t>
+      </w:r>
+      <w:r>
+        <w:rPr>
+          <w:rFonts w:ascii="Calibri" w:eastAsia="Times New Roman" w:hAnsi="Calibri" w:cs="Calibri"/>
+          <w:color w:val="000000"/>
+          <w:shd w:val="clear" w:color="auto" w:fill="FFFFFF"/>
+          <w:lang w:val="en-US" w:eastAsia="pt-BR"/>
+        </w:rPr>
         <w:t xml:space="preserve"> with business owners, managers</w:t>
       </w:r>
       <w:r>
@@ -2299,7 +2492,43 @@
           <w:shd w:val="clear" w:color="auto" w:fill="FFFFFF"/>
           <w:lang w:val="en-US" w:eastAsia="pt-BR"/>
         </w:rPr>
-        <w:t>regarding plans, issues and timelines. Helped and taught co-developers and quality control specialists when necessary;</w:t>
+        <w:t>regarding plans, issues and timelines. Help</w:t>
+      </w:r>
+      <w:r>
+        <w:rPr>
+          <w:rFonts w:ascii="Calibri" w:eastAsia="Times New Roman" w:hAnsi="Calibri" w:cs="Calibri"/>
+          <w:color w:val="000000"/>
+          <w:shd w:val="clear" w:color="auto" w:fill="FFFFFF"/>
+          <w:lang w:val="en-US" w:eastAsia="pt-BR"/>
+        </w:rPr>
+        <w:t>ing</w:t>
+      </w:r>
+      <w:r>
+        <w:rPr>
+          <w:rFonts w:ascii="Calibri" w:eastAsia="Times New Roman" w:hAnsi="Calibri" w:cs="Calibri"/>
+          <w:color w:val="000000"/>
+          <w:shd w:val="clear" w:color="auto" w:fill="FFFFFF"/>
+          <w:lang w:val="en-US" w:eastAsia="pt-BR"/>
+        </w:rPr>
+        <w:t xml:space="preserve"> and t</w:t>
+      </w:r>
+      <w:r>
+        <w:rPr>
+          <w:rFonts w:ascii="Calibri" w:eastAsia="Times New Roman" w:hAnsi="Calibri" w:cs="Calibri"/>
+          <w:color w:val="000000"/>
+          <w:shd w:val="clear" w:color="auto" w:fill="FFFFFF"/>
+          <w:lang w:val="en-US" w:eastAsia="pt-BR"/>
+        </w:rPr>
+        <w:t>eaching</w:t>
+      </w:r>
+      <w:r>
+        <w:rPr>
+          <w:rFonts w:ascii="Calibri" w:eastAsia="Times New Roman" w:hAnsi="Calibri" w:cs="Calibri"/>
+          <w:color w:val="000000"/>
+          <w:shd w:val="clear" w:color="auto" w:fill="FFFFFF"/>
+          <w:lang w:val="en-US" w:eastAsia="pt-BR"/>
+        </w:rPr>
+        <w:t xml:space="preserve"> co-developers and quality control specialists when necessary;</w:t>
       </w:r>
     </w:p>
     <w:p>
@@ -2572,7 +2801,23 @@
           <w:shd w:val="clear" w:color="auto" w:fill="FFFFFF"/>
           <w:lang w:val="en-US"/>
         </w:rPr>
-        <w:t>Data modeling, maintenance of views and procedures using SQ</w:t>
+        <w:t>Data model</w:t>
+      </w:r>
+      <w:r>
+        <w:rPr>
+          <w:rFonts w:ascii="Calibri" w:hAnsi="Calibri" w:cs="Calibri"/>
+          <w:shd w:val="clear" w:color="auto" w:fill="FFFFFF"/>
+          <w:lang w:val="en-US"/>
+        </w:rPr>
+        <w:t>l</w:t>
+      </w:r>
+      <w:r>
+        <w:rPr>
+          <w:rFonts w:ascii="Calibri" w:hAnsi="Calibri" w:cs="Calibri"/>
+          <w:shd w:val="clear" w:color="auto" w:fill="FFFFFF"/>
+          <w:lang w:val="en-US"/>
+        </w:rPr>
+        <w:t>ing, maintenance of views and procedures using SQ</w:t>
       </w:r>
       <w:r>
         <w:rPr>
@@ -2606,8 +2851,10 @@
           <w:shd w:val="clear" w:color="auto" w:fill="FFFFFF"/>
           <w:lang w:val="en-US"/>
         </w:rPr>
-        <w:t>;</w:t>
-      </w:r>
+        <w:t>.</w:t>
+      </w:r>
+      <w:bookmarkStart w:id="0" w:name="_GoBack"/>
+      <w:bookmarkEnd w:id="0"/>
     </w:p>
     <w:p>
       <w:pPr>
@@ -2740,7 +2987,7 @@
         </w:rPr>
         <w:t xml:space="preserve"> Months | Designed and maintained this software (</w:t>
       </w:r>
-      <w:hyperlink r:id="rId13" w:history="1">
+      <w:hyperlink r:id="rId14" w:history="1">
         <w:r>
           <w:rPr>
             <w:rStyle w:val="Hyperlink"/>
@@ -2853,7 +3100,7 @@
         </w:rPr>
         <w:t>, (</w:t>
       </w:r>
-      <w:hyperlink r:id="rId14" w:history="1">
+      <w:hyperlink r:id="rId15" w:history="1">
         <w:r>
           <w:rPr>
             <w:rStyle w:val="Hyperlink"/>
@@ -2910,7 +3157,7 @@
         </w:rPr>
         <w:t xml:space="preserve"> </w:t>
       </w:r>
-      <w:hyperlink r:id="rId15" w:history="1">
+      <w:hyperlink r:id="rId16" w:history="1">
         <w:r>
           <w:rPr>
             <w:rStyle w:val="Hyperlink"/>
@@ -2979,7 +3226,16 @@
           <w:shd w:val="clear" w:color="auto" w:fill="FFFFFF"/>
           <w:lang w:val="en-US"/>
         </w:rPr>
-        <w:t>Fast Solutions works as a print center, the company provides printed invoices for large Brazilian companies, such as banks and telecommunications companies.</w:t>
+        <w:t>Fast Solutions work</w:t>
+      </w:r>
+      <w:r>
+        <w:rPr>
+          <w:rFonts w:ascii="Calibri" w:hAnsi="Calibri" w:cs="Calibri"/>
+          <w:color w:val="000000"/>
+          <w:shd w:val="clear" w:color="auto" w:fill="FFFFFF"/>
+          <w:lang w:val="en-US"/>
+        </w:rPr>
+        <w:t xml:space="preserve"> as a print center, the company provides printed invoices for large Brazilian companies, such as banks and telecommunications companies.</w:t>
       </w:r>
     </w:p>
     <w:p>
@@ -3000,7 +3256,61 @@
           <w:shd w:val="clear" w:color="auto" w:fill="FFFFFF"/>
           <w:lang w:val="en-US"/>
         </w:rPr>
-        <w:t>I worked in a team of ten developers, however on the web side I was working independently and I developed web portal of three clients (Sky, April and Tim) applying the principles of DDD architecture with ASP.NET MVC 5 and several features like SOLID principles and ADO.NET to optimize the performance of the reports because of the large amount of</w:t>
+        <w:t xml:space="preserve">I worked in a team of ten developers, however on the web </w:t>
+      </w:r>
+      <w:r>
+        <w:rPr>
+          <w:rFonts w:ascii="Calibri" w:hAnsi="Calibri" w:cs="Calibri"/>
+          <w:color w:val="000000"/>
+          <w:shd w:val="clear" w:color="auto" w:fill="FFFFFF"/>
+          <w:lang w:val="en-US"/>
+        </w:rPr>
+        <w:t>projects</w:t>
+      </w:r>
+      <w:r>
+        <w:rPr>
+          <w:rFonts w:ascii="Calibri" w:hAnsi="Calibri" w:cs="Calibri"/>
+          <w:color w:val="000000"/>
+          <w:shd w:val="clear" w:color="auto" w:fill="FFFFFF"/>
+          <w:lang w:val="en-US"/>
+        </w:rPr>
+        <w:t xml:space="preserve"> I was working independently and I developed web portal</w:t>
+      </w:r>
+      <w:r>
+        <w:rPr>
+          <w:rFonts w:ascii="Calibri" w:hAnsi="Calibri" w:cs="Calibri"/>
+          <w:color w:val="000000"/>
+          <w:shd w:val="clear" w:color="auto" w:fill="FFFFFF"/>
+          <w:lang w:val="en-US"/>
+        </w:rPr>
+        <w:t>s</w:t>
+      </w:r>
+      <w:r>
+        <w:rPr>
+          <w:rFonts w:ascii="Calibri" w:hAnsi="Calibri" w:cs="Calibri"/>
+          <w:color w:val="000000"/>
+          <w:shd w:val="clear" w:color="auto" w:fill="FFFFFF"/>
+          <w:lang w:val="en-US"/>
+        </w:rPr>
+        <w:t xml:space="preserve"> f</w:t>
+      </w:r>
+      <w:r>
+        <w:rPr>
+          <w:rFonts w:ascii="Calibri" w:hAnsi="Calibri" w:cs="Calibri"/>
+          <w:color w:val="000000"/>
+          <w:shd w:val="clear" w:color="auto" w:fill="FFFFFF"/>
+          <w:lang w:val="en-US"/>
+        </w:rPr>
+        <w:t>or</w:t>
+      </w:r>
+      <w:r>
+        <w:rPr>
+          <w:rFonts w:ascii="Calibri" w:hAnsi="Calibri" w:cs="Calibri"/>
+          <w:color w:val="000000"/>
+          <w:shd w:val="clear" w:color="auto" w:fill="FFFFFF"/>
+          <w:lang w:val="en-US"/>
+        </w:rPr>
+        <w:t xml:space="preserve"> three clients (Sky, April and Tim) applying the principles of DDD architecture with ASP.NET MVC 5 and several features like SOLID principles and ADO.NET to optimize the performance of the reports because of the large amount of</w:t>
       </w:r>
       <w:r>
         <w:rPr>
@@ -3286,25 +3596,39 @@
           <w:shd w:val="clear" w:color="auto" w:fill="FFFFFF"/>
           <w:lang w:val="en-US"/>
         </w:rPr>
-        <w:t xml:space="preserve">Data modeling using SQL Server with ORM Entity Framework Code First, Fluent </w:t>
-      </w:r>
-      <w:proofErr w:type="spellStart"/>
-      <w:r>
-        <w:rPr>
-          <w:rFonts w:ascii="Calibri" w:hAnsi="Calibri" w:cs="Calibri"/>
-          <w:shd w:val="clear" w:color="auto" w:fill="FFFFFF"/>
-          <w:lang w:val="en-US"/>
-        </w:rPr>
-        <w:t>Api</w:t>
-      </w:r>
-      <w:proofErr w:type="spellEnd"/>
-      <w:r>
-        <w:rPr>
-          <w:rFonts w:ascii="Calibri" w:hAnsi="Calibri" w:cs="Calibri"/>
-          <w:shd w:val="clear" w:color="auto" w:fill="FFFFFF"/>
-          <w:lang w:val="en-US"/>
-        </w:rPr>
-        <w:t xml:space="preserve"> and Micro ORM Dapper;</w:t>
+        <w:t>Data model</w:t>
+      </w:r>
+      <w:r>
+        <w:rPr>
+          <w:rFonts w:ascii="Calibri" w:hAnsi="Calibri" w:cs="Calibri"/>
+          <w:shd w:val="clear" w:color="auto" w:fill="FFFFFF"/>
+          <w:lang w:val="en-US"/>
+        </w:rPr>
+        <w:t>l</w:t>
+      </w:r>
+      <w:r>
+        <w:rPr>
+          <w:rFonts w:ascii="Calibri" w:hAnsi="Calibri" w:cs="Calibri"/>
+          <w:shd w:val="clear" w:color="auto" w:fill="FFFFFF"/>
+          <w:lang w:val="en-US"/>
+        </w:rPr>
+        <w:t>ing using SQL Server with ORM Entity Framework Code First, Fluent A</w:t>
+      </w:r>
+      <w:r>
+        <w:rPr>
+          <w:rFonts w:ascii="Calibri" w:hAnsi="Calibri" w:cs="Calibri"/>
+          <w:shd w:val="clear" w:color="auto" w:fill="FFFFFF"/>
+          <w:lang w:val="en-US"/>
+        </w:rPr>
+        <w:t xml:space="preserve">PI </w:t>
+      </w:r>
+      <w:r>
+        <w:rPr>
+          <w:rFonts w:ascii="Calibri" w:hAnsi="Calibri" w:cs="Calibri"/>
+          <w:shd w:val="clear" w:color="auto" w:fill="FFFFFF"/>
+          <w:lang w:val="en-US"/>
+        </w:rPr>
+        <w:t>and Micro ORM Dapper;</w:t>
       </w:r>
     </w:p>
     <w:p>
@@ -3365,7 +3689,21 @@
           <w:rFonts w:ascii="Calibri" w:hAnsi="Calibri" w:cs="Calibri"/>
           <w:lang w:val="en-US"/>
         </w:rPr>
-        <w:t>Data modeling using SQL Server with Entity Framework, Dapper and ADO.NET</w:t>
+        <w:t>Data model</w:t>
+      </w:r>
+      <w:r>
+        <w:rPr>
+          <w:rFonts w:ascii="Calibri" w:hAnsi="Calibri" w:cs="Calibri"/>
+          <w:lang w:val="en-US"/>
+        </w:rPr>
+        <w:t>l</w:t>
+      </w:r>
+      <w:r>
+        <w:rPr>
+          <w:rFonts w:ascii="Calibri" w:hAnsi="Calibri" w:cs="Calibri"/>
+          <w:lang w:val="en-US"/>
+        </w:rPr>
+        <w:t>ing using SQL Server with Entity Framework, Dapper and ADO.NET</w:t>
       </w:r>
       <w:r>
         <w:rPr>
@@ -3429,7 +3767,7 @@
         </w:rPr>
         <w:t xml:space="preserve"> </w:t>
       </w:r>
-      <w:hyperlink r:id="rId16" w:history="1">
+      <w:hyperlink r:id="rId17" w:history="1">
         <w:proofErr w:type="spellStart"/>
         <w:r>
           <w:rPr>
@@ -3563,7 +3901,21 @@
           <w:rFonts w:ascii="Calibri" w:hAnsi="Calibri" w:cs="Calibri"/>
           <w:lang w:val="en-US"/>
         </w:rPr>
-        <w:t xml:space="preserve"> solutions for analysis to real estate credit documentation, the company works end-to-end managing the process of real estate financing.</w:t>
+        <w:t xml:space="preserve"> solutions for analysis </w:t>
+      </w:r>
+      <w:r>
+        <w:rPr>
+          <w:rFonts w:ascii="Calibri" w:hAnsi="Calibri" w:cs="Calibri"/>
+          <w:lang w:val="en-US"/>
+        </w:rPr>
+        <w:t>of</w:t>
+      </w:r>
+      <w:r>
+        <w:rPr>
+          <w:rFonts w:ascii="Calibri" w:hAnsi="Calibri" w:cs="Calibri"/>
+          <w:lang w:val="en-US"/>
+        </w:rPr>
+        <w:t xml:space="preserve"> real estate credit documentation, the company works end-to-end managing the process of real estate financing.</w:t>
       </w:r>
     </w:p>
     <w:p>
@@ -3579,7 +3931,31 @@
           <w:lang w:val="en-US"/>
         </w:rPr>
         <w:lastRenderedPageBreak/>
-        <w:t>I worked most of time in a team of twelve developers responsible for creating a platform called “Interflow”</w:t>
+        <w:t xml:space="preserve">I worked </w:t>
+      </w:r>
+      <w:r>
+        <w:rPr>
+          <w:lang w:val="en-US"/>
+        </w:rPr>
+        <w:t xml:space="preserve">for </w:t>
+      </w:r>
+      <w:r>
+        <w:rPr>
+          <w:lang w:val="en-US"/>
+        </w:rPr>
+        <w:t xml:space="preserve">most of </w:t>
+      </w:r>
+      <w:r>
+        <w:rPr>
+          <w:lang w:val="en-US"/>
+        </w:rPr>
+        <w:t xml:space="preserve">the </w:t>
+      </w:r>
+      <w:r>
+        <w:rPr>
+          <w:lang w:val="en-US"/>
+        </w:rPr>
+        <w:t>time in a team of twelve developers responsible for creating a platform called “Interflow”</w:t>
       </w:r>
       <w:r>
         <w:rPr>
@@ -3591,7 +3967,7 @@
         <w:rPr>
           <w:lang w:val="en-US"/>
         </w:rPr>
-        <w:t xml:space="preserve">to management of real estate credit documentation, we developed a workflow in the system </w:t>
+        <w:t xml:space="preserve">to manage real estate credit documentation, we developed a workflow in the system </w:t>
       </w:r>
       <w:r>
         <w:rPr>
@@ -3609,7 +3985,19 @@
         <w:rPr>
           <w:lang w:val="en-US"/>
         </w:rPr>
-        <w:t>ion of new clients</w:t>
+        <w:t>i</w:t>
+      </w:r>
+      <w:r>
+        <w:rPr>
+          <w:lang w:val="en-US"/>
+        </w:rPr>
+        <w:t>ve</w:t>
+      </w:r>
+      <w:r>
+        <w:rPr>
+          <w:lang w:val="en-US"/>
+        </w:rPr>
+        <w:t xml:space="preserve"> new clients</w:t>
       </w:r>
       <w:r>
         <w:rPr>
@@ -3997,7 +4385,21 @@
           <w:rFonts w:ascii="Calibri" w:hAnsi="Calibri" w:cs="Calibri"/>
           <w:lang w:val="en-US"/>
         </w:rPr>
-        <w:t>Data modeling, maintenance of views and procedures using SQL Server</w:t>
+        <w:t>Data model</w:t>
+      </w:r>
+      <w:r>
+        <w:rPr>
+          <w:rFonts w:ascii="Calibri" w:hAnsi="Calibri" w:cs="Calibri"/>
+          <w:lang w:val="en-US"/>
+        </w:rPr>
+        <w:t>l</w:t>
+      </w:r>
+      <w:r>
+        <w:rPr>
+          <w:rFonts w:ascii="Calibri" w:hAnsi="Calibri" w:cs="Calibri"/>
+          <w:lang w:val="en-US"/>
+        </w:rPr>
+        <w:t>ing, maintenance of views and procedures using SQL Server</w:t>
       </w:r>
       <w:r>
         <w:rPr>
@@ -4011,7 +4413,7 @@
           <w:rFonts w:ascii="Calibri" w:hAnsi="Calibri" w:cs="Calibri"/>
           <w:lang w:val="en-US"/>
         </w:rPr>
-        <w:t>;</w:t>
+        <w:t>.</w:t>
       </w:r>
     </w:p>
     <w:p>
@@ -4478,7 +4880,7 @@
           <w:lang w:val="en-US"/>
         </w:rPr>
       </w:pPr>
-      <w:hyperlink r:id="rId17" w:history="1">
+      <w:hyperlink r:id="rId18" w:history="1">
         <w:r>
           <w:rPr>
             <w:rStyle w:val="Hyperlink"/>
@@ -4496,7 +4898,7 @@
           <w:lang w:val="en-US"/>
         </w:rPr>
       </w:pPr>
-      <w:hyperlink r:id="rId18" w:history="1">
+      <w:hyperlink r:id="rId19" w:history="1">
         <w:r>
           <w:rPr>
             <w:rStyle w:val="Hyperlink"/>
@@ -4514,7 +4916,7 @@
           <w:lang w:val="en-US"/>
         </w:rPr>
       </w:pPr>
-      <w:hyperlink r:id="rId19" w:history="1">
+      <w:hyperlink r:id="rId20" w:history="1">
         <w:r>
           <w:rPr>
             <w:rStyle w:val="Hyperlink"/>
@@ -4532,7 +4934,7 @@
           <w:lang w:val="en-US"/>
         </w:rPr>
       </w:pPr>
-      <w:hyperlink r:id="rId20" w:history="1">
+      <w:hyperlink r:id="rId21" w:history="1">
         <w:r>
           <w:rPr>
             <w:rStyle w:val="Hyperlink"/>
@@ -4553,7 +4955,7 @@
           <w:lang w:val="en-US"/>
         </w:rPr>
       </w:pPr>
-      <w:hyperlink r:id="rId21" w:history="1">
+      <w:hyperlink r:id="rId22" w:history="1">
         <w:r>
           <w:rPr>
             <w:rStyle w:val="Hyperlink"/>
@@ -9343,7 +9745,7 @@
 </file>
 
 <file path=customXml/itemProps1.xml><?xml version="1.0" encoding="utf-8"?>
-<ds:datastoreItem xmlns:ds="http://schemas.openxmlformats.org/officeDocument/2006/customXml" ds:itemID="{44CF1E1A-18A3-43A0-B013-467E6532CD6B}">
+<ds:datastoreItem xmlns:ds="http://schemas.openxmlformats.org/officeDocument/2006/customXml" ds:itemID="{68C0771D-089F-4A9D-AEAA-742FBE92F745}">
   <ds:schemaRefs>
     <ds:schemaRef ds:uri="http://schemas.openxmlformats.org/officeDocument/2006/bibliography"/>
   </ds:schemaRefs>

</xml_diff>

<commit_message>
Updating info to include English exchange
</commit_message>
<xml_diff>
--- a/src/assets/files/Aderbal Farias CV.docx
+++ b/src/assets/files/Aderbal Farias CV.docx
@@ -34,7 +34,19 @@
           <w:szCs w:val="32"/>
           <w:lang w:val="en-US"/>
         </w:rPr>
-        <w:t xml:space="preserve"> Farias</w:t>
+        <w:t xml:space="preserve"> </w:t>
+      </w:r>
+      <w:bookmarkStart w:id="0" w:name="_GoBack"/>
+      <w:bookmarkEnd w:id="0"/>
+      <w:r>
+        <w:rPr>
+          <w:rFonts w:ascii="Calibri" w:hAnsi="Calibri" w:cs="Calibri"/>
+          <w:b/>
+          <w:sz w:val="32"/>
+          <w:szCs w:val="32"/>
+          <w:lang w:val="en-US"/>
+        </w:rPr>
+        <w:t>Farias</w:t>
       </w:r>
     </w:p>
     <w:p>
@@ -594,7 +606,14 @@
           <w:rFonts w:ascii="Calibri" w:hAnsi="Calibri" w:cs="Calibri"/>
           <w:lang w:val="en-US"/>
         </w:rPr>
-        <w:t xml:space="preserve">Entity Framework, Dapper, HTML 5, CSS 3, JavaScript, JQuery, Bootstrap, SQL Server, architectures DDD and N-Tier. I’m currently learning </w:t>
+        <w:t xml:space="preserve">Entity Framework, Dapper, HTML 5, CSS 3, JavaScript, JQuery, Bootstrap, SQL Server, architectures DDD and N-Tier. </w:t>
+      </w:r>
+      <w:r>
+        <w:rPr>
+          <w:rFonts w:ascii="Calibri" w:hAnsi="Calibri" w:cs="Calibri"/>
+          <w:lang w:val="en-US"/>
+        </w:rPr>
+        <w:t xml:space="preserve">I’m currently learning Angular 5, Vue.js, Firebase, </w:t>
       </w:r>
       <w:proofErr w:type="spellStart"/>
       <w:r>
@@ -602,7 +621,7 @@
           <w:rFonts w:ascii="Calibri" w:hAnsi="Calibri" w:cs="Calibri"/>
           <w:lang w:val="en-US"/>
         </w:rPr>
-        <w:t>AngularJs</w:t>
+        <w:t>MongoDb</w:t>
       </w:r>
       <w:proofErr w:type="spellEnd"/>
       <w:r>
@@ -3906,47 +3925,28 @@
         </w:rPr>
         <w:t xml:space="preserve"> </w:t>
       </w:r>
-      <w:r>
-        <w:fldChar w:fldCharType="begin"/>
-      </w:r>
-      <w:r>
-        <w:rPr>
-          <w:lang w:val="en-US"/>
-        </w:rPr>
-        <w:instrText xml:space="preserve"> HYPERLINK "http://www.interservicer.com.br/" </w:instrText>
-      </w:r>
-      <w:r>
-        <w:fldChar w:fldCharType="separate"/>
-      </w:r>
-      <w:proofErr w:type="spellStart"/>
-      <w:r>
-        <w:rPr>
-          <w:rStyle w:val="Hyperlink"/>
-          <w:rFonts w:ascii="Calibri" w:hAnsi="Calibri" w:cs="Calibri"/>
-          <w:b/>
-          <w:lang w:val="en-US"/>
-        </w:rPr>
-        <w:t>I</w:t>
-      </w:r>
-      <w:r>
-        <w:rPr>
-          <w:rStyle w:val="Hyperlink"/>
-          <w:rFonts w:ascii="Calibri" w:hAnsi="Calibri" w:cs="Calibri"/>
-          <w:b/>
-          <w:lang w:val="en-US"/>
-        </w:rPr>
-        <w:t>nterservicer</w:t>
-      </w:r>
-      <w:proofErr w:type="spellEnd"/>
-      <w:r>
-        <w:rPr>
-          <w:rStyle w:val="Hyperlink"/>
-          <w:rFonts w:ascii="Calibri" w:hAnsi="Calibri" w:cs="Calibri"/>
-          <w:b/>
-          <w:lang w:val="en-US"/>
-        </w:rPr>
-        <w:fldChar w:fldCharType="end"/>
-      </w:r>
+      <w:hyperlink r:id="rId17" w:history="1">
+        <w:proofErr w:type="spellStart"/>
+        <w:r>
+          <w:rPr>
+            <w:rStyle w:val="Hyperlink"/>
+            <w:rFonts w:ascii="Calibri" w:hAnsi="Calibri" w:cs="Calibri"/>
+            <w:b/>
+            <w:lang w:val="en-US"/>
+          </w:rPr>
+          <w:t>I</w:t>
+        </w:r>
+        <w:r>
+          <w:rPr>
+            <w:rStyle w:val="Hyperlink"/>
+            <w:rFonts w:ascii="Calibri" w:hAnsi="Calibri" w:cs="Calibri"/>
+            <w:b/>
+            <w:lang w:val="en-US"/>
+          </w:rPr>
+          <w:t>nterservicer</w:t>
+        </w:r>
+        <w:proofErr w:type="spellEnd"/>
+      </w:hyperlink>
     </w:p>
     <w:p>
       <w:pPr>
@@ -3957,28 +3957,19 @@
           <w:lang w:val="en-US"/>
         </w:rPr>
       </w:pPr>
-      <w:bookmarkStart w:id="0" w:name="_GoBack"/>
-      <w:r>
-        <w:rPr>
-          <w:rFonts w:ascii="Calibri" w:hAnsi="Calibri" w:cs="Calibri"/>
-          <w:lang w:val="en-US"/>
-        </w:rPr>
-        <w:t>December</w:t>
-      </w:r>
-      <w:r>
-        <w:rPr>
-          <w:rFonts w:ascii="Calibri" w:hAnsi="Calibri" w:cs="Calibri"/>
-          <w:lang w:val="en-US"/>
-        </w:rPr>
-        <w:t xml:space="preserve"> </w:t>
-      </w:r>
-      <w:bookmarkEnd w:id="0"/>
-      <w:r>
-        <w:rPr>
-          <w:rFonts w:ascii="Calibri" w:hAnsi="Calibri" w:cs="Calibri"/>
-          <w:lang w:val="en-US"/>
-        </w:rPr>
-        <w:t>2012</w:t>
+      <w:r>
+        <w:rPr>
+          <w:rFonts w:ascii="Calibri" w:hAnsi="Calibri" w:cs="Calibri"/>
+          <w:lang w:val="en-US"/>
+        </w:rPr>
+        <w:t>April</w:t>
+      </w:r>
+      <w:r>
+        <w:rPr>
+          <w:rFonts w:ascii="Calibri" w:hAnsi="Calibri" w:cs="Calibri"/>
+          <w:lang w:val="en-US"/>
+        </w:rPr>
+        <w:t xml:space="preserve"> 2012</w:t>
       </w:r>
       <w:r>
         <w:rPr>
@@ -5054,7 +5045,7 @@
           <w:lang w:val="en-US"/>
         </w:rPr>
       </w:pPr>
-      <w:hyperlink r:id="rId17" w:history="1">
+      <w:hyperlink r:id="rId18" w:history="1">
         <w:r>
           <w:rPr>
             <w:rStyle w:val="Hyperlink"/>
@@ -5072,7 +5063,7 @@
           <w:lang w:val="en-US"/>
         </w:rPr>
       </w:pPr>
-      <w:hyperlink r:id="rId18" w:history="1">
+      <w:hyperlink r:id="rId19" w:history="1">
         <w:r>
           <w:rPr>
             <w:rStyle w:val="Hyperlink"/>
@@ -5090,7 +5081,7 @@
           <w:lang w:val="en-US"/>
         </w:rPr>
       </w:pPr>
-      <w:hyperlink r:id="rId19" w:history="1">
+      <w:hyperlink r:id="rId20" w:history="1">
         <w:r>
           <w:rPr>
             <w:rStyle w:val="Hyperlink"/>
@@ -5108,7 +5099,7 @@
           <w:lang w:val="en-US"/>
         </w:rPr>
       </w:pPr>
-      <w:hyperlink r:id="rId20" w:history="1">
+      <w:hyperlink r:id="rId21" w:history="1">
         <w:r>
           <w:rPr>
             <w:rStyle w:val="Hyperlink"/>
@@ -5129,7 +5120,7 @@
           <w:lang w:val="en-US"/>
         </w:rPr>
       </w:pPr>
-      <w:hyperlink r:id="rId21" w:history="1">
+      <w:hyperlink r:id="rId22" w:history="1">
         <w:r>
           <w:rPr>
             <w:rStyle w:val="Hyperlink"/>
@@ -5138,6 +5129,177 @@
           <w:t>MCPS: Microsoft Certified Professional</w:t>
         </w:r>
       </w:hyperlink>
+    </w:p>
+    <w:p>
+      <w:pPr>
+        <w:spacing w:after="0"/>
+        <w:jc w:val="both"/>
+        <w:rPr>
+          <w:rFonts w:ascii="Calibri" w:hAnsi="Calibri" w:cs="Calibri"/>
+          <w:lang w:val="en-US"/>
+        </w:rPr>
+      </w:pPr>
+    </w:p>
+    <w:p>
+      <w:pPr>
+        <w:pBdr>
+          <w:top w:val="single" w:sz="4" w:space="1" w:color="auto"/>
+        </w:pBdr>
+        <w:spacing w:after="120"/>
+        <w:jc w:val="both"/>
+        <w:rPr>
+          <w:rFonts w:ascii="Calibri" w:hAnsi="Calibri" w:cs="Calibri"/>
+          <w:b/>
+          <w:sz w:val="28"/>
+          <w:szCs w:val="28"/>
+          <w:lang w:val="en-US"/>
+        </w:rPr>
+      </w:pPr>
+      <w:r>
+        <w:rPr>
+          <w:rFonts w:ascii="Calibri" w:hAnsi="Calibri" w:cs="Calibri"/>
+          <w:b/>
+          <w:sz w:val="28"/>
+          <w:szCs w:val="28"/>
+          <w:lang w:val="en-US"/>
+        </w:rPr>
+        <w:t>C</w:t>
+      </w:r>
+      <w:r>
+        <w:rPr>
+          <w:rFonts w:ascii="Calibri" w:hAnsi="Calibri" w:cs="Calibri"/>
+          <w:b/>
+          <w:sz w:val="28"/>
+          <w:szCs w:val="28"/>
+          <w:lang w:val="en-US"/>
+        </w:rPr>
+        <w:t>ourses</w:t>
+      </w:r>
+    </w:p>
+    <w:p>
+      <w:pPr>
+        <w:spacing w:after="0"/>
+        <w:jc w:val="both"/>
+        <w:rPr>
+          <w:rFonts w:ascii="Calibri" w:hAnsi="Calibri" w:cs="Calibri"/>
+          <w:b/>
+          <w:lang w:val="en-US"/>
+        </w:rPr>
+      </w:pPr>
+      <w:r>
+        <w:rPr>
+          <w:rFonts w:ascii="Calibri" w:hAnsi="Calibri" w:cs="Calibri"/>
+          <w:b/>
+          <w:lang w:val="en-US"/>
+        </w:rPr>
+        <w:t>English E</w:t>
+      </w:r>
+      <w:r>
+        <w:rPr>
+          <w:rFonts w:ascii="Calibri" w:hAnsi="Calibri" w:cs="Calibri"/>
+          <w:b/>
+          <w:lang w:val="en-US"/>
+        </w:rPr>
+        <w:t>xchange</w:t>
+      </w:r>
+    </w:p>
+    <w:p>
+      <w:pPr>
+        <w:spacing w:after="120"/>
+        <w:jc w:val="both"/>
+        <w:rPr>
+          <w:rFonts w:ascii="Calibri" w:hAnsi="Calibri" w:cs="Calibri"/>
+          <w:lang w:val="en-US"/>
+        </w:rPr>
+      </w:pPr>
+      <w:proofErr w:type="spellStart"/>
+      <w:r>
+        <w:rPr>
+          <w:rFonts w:ascii="Calibri" w:hAnsi="Calibri" w:cs="Calibri"/>
+          <w:lang w:val="en-US"/>
+        </w:rPr>
+        <w:t>Delfin</w:t>
+      </w:r>
+      <w:proofErr w:type="spellEnd"/>
+      <w:r>
+        <w:rPr>
+          <w:rFonts w:ascii="Calibri" w:hAnsi="Calibri" w:cs="Calibri"/>
+          <w:lang w:val="en-US"/>
+        </w:rPr>
+        <w:t xml:space="preserve"> English School in Dublin, Ireland | 0</w:t>
+      </w:r>
+      <w:r>
+        <w:rPr>
+          <w:rFonts w:ascii="Calibri" w:hAnsi="Calibri" w:cs="Calibri"/>
+          <w:lang w:val="en-US"/>
+        </w:rPr>
+        <w:t>4</w:t>
+      </w:r>
+      <w:r>
+        <w:rPr>
+          <w:rFonts w:ascii="Calibri" w:hAnsi="Calibri" w:cs="Calibri"/>
+          <w:lang w:val="en-US"/>
+        </w:rPr>
+        <w:t>/2017 – 03/2018</w:t>
+      </w:r>
+    </w:p>
+    <w:p>
+      <w:pPr>
+        <w:spacing w:after="0"/>
+        <w:jc w:val="both"/>
+        <w:rPr>
+          <w:rFonts w:ascii="Calibri" w:hAnsi="Calibri" w:cs="Calibri"/>
+          <w:b/>
+          <w:lang w:val="en-US"/>
+        </w:rPr>
+      </w:pPr>
+      <w:r>
+        <w:rPr>
+          <w:rFonts w:ascii="Calibri" w:hAnsi="Calibri" w:cs="Calibri"/>
+          <w:b/>
+          <w:lang w:val="en-US"/>
+        </w:rPr>
+        <w:t>Java Programming for Mobile</w:t>
+      </w:r>
+    </w:p>
+    <w:p>
+      <w:pPr>
+        <w:spacing w:after="0"/>
+        <w:rPr>
+          <w:rFonts w:ascii="Calibri" w:hAnsi="Calibri" w:cs="Calibri"/>
+          <w:lang w:val="en-US"/>
+        </w:rPr>
+      </w:pPr>
+      <w:proofErr w:type="spellStart"/>
+      <w:r>
+        <w:rPr>
+          <w:rFonts w:ascii="Calibri" w:hAnsi="Calibri" w:cs="Calibri"/>
+          <w:lang w:val="en-US"/>
+        </w:rPr>
+        <w:t>Stefanini</w:t>
+      </w:r>
+      <w:proofErr w:type="spellEnd"/>
+      <w:r>
+        <w:rPr>
+          <w:rFonts w:ascii="Calibri" w:hAnsi="Calibri" w:cs="Calibri"/>
+          <w:lang w:val="en-US"/>
+        </w:rPr>
+        <w:t xml:space="preserve"> T</w:t>
+      </w:r>
+      <w:r>
+        <w:rPr>
+          <w:rFonts w:ascii="Calibri" w:hAnsi="Calibri" w:cs="Calibri"/>
+          <w:lang w:val="en-US"/>
+        </w:rPr>
+        <w:t>raining</w:t>
+      </w:r>
+      <w:r>
+        <w:rPr>
+          <w:rFonts w:ascii="Calibri" w:hAnsi="Calibri" w:cs="Calibri"/>
+          <w:lang w:val="en-US"/>
+        </w:rPr>
+        <w:t xml:space="preserve">, Brazil | 100 hours </w:t>
+      </w:r>
     </w:p>
     <w:p>
       <w:pPr>
@@ -9919,7 +10081,7 @@
 </file>
 
 <file path=customXml/itemProps1.xml><?xml version="1.0" encoding="utf-8"?>
-<ds:datastoreItem xmlns:ds="http://schemas.openxmlformats.org/officeDocument/2006/customXml" ds:itemID="{BCFA4A67-351D-41D7-8813-08BBCE9ECF8E}">
+<ds:datastoreItem xmlns:ds="http://schemas.openxmlformats.org/officeDocument/2006/customXml" ds:itemID="{E09F4EEE-E59A-46F9-AD55-78D236FF3755}">
   <ds:schemaRefs>
     <ds:schemaRef ds:uri="http://schemas.openxmlformats.org/officeDocument/2006/bibliography"/>
   </ds:schemaRefs>

</xml_diff>